<commit_message>
Latest Changes in Git Commands and snaps
</commit_message>
<xml_diff>
--- a/GIT Commands.docx
+++ b/GIT Commands.docx
@@ -413,12 +413,10 @@
     </w:p>
     <w:p/>
     <w:p>
-      <w:proofErr w:type="spellStart"/>
       <w:proofErr w:type="gramStart"/>
       <w:r>
         <w:t>git</w:t>
       </w:r>
-      <w:proofErr w:type="spellEnd"/>
       <w:proofErr w:type="gramEnd"/>
       <w:r>
         <w:t xml:space="preserve"> clone </w:t>
@@ -442,177 +440,327 @@
       </w:r>
     </w:p>
     <w:p>
+      <w:proofErr w:type="gramStart"/>
+      <w:r>
+        <w:t>git</w:t>
+      </w:r>
+      <w:proofErr w:type="gramEnd"/>
+      <w:r>
+        <w:t xml:space="preserve"> push origin &lt;repo Master/main&gt; </w:t>
+      </w:r>
+      <w:r>
+        <w:rPr>
+          <w:color w:val="FF0000"/>
+        </w:rPr>
+        <w:t>(Push the change to Remote repo from Local origin)</w:t>
+      </w:r>
+    </w:p>
+    <w:p>
+      <w:pPr>
+        <w:rPr>
+          <w:color w:val="FF0000"/>
+        </w:rPr>
+      </w:pPr>
+      <w:proofErr w:type="gramStart"/>
+      <w:r>
+        <w:t>git</w:t>
+      </w:r>
+      <w:proofErr w:type="gramEnd"/>
+      <w:r>
+        <w:t xml:space="preserve"> push origin main:branch1 </w:t>
+      </w:r>
+      <w:r>
+        <w:rPr>
+          <w:color w:val="FF0000"/>
+        </w:rPr>
+        <w:t>(Push the changes to Remote repo sub branch from Local origin)</w:t>
+      </w:r>
+    </w:p>
+    <w:p>
+      <w:pPr>
+        <w:rPr>
+          <w:color w:val="FF0000"/>
+        </w:rPr>
+      </w:pPr>
+      <w:proofErr w:type="gramStart"/>
+      <w:r>
+        <w:t>git</w:t>
+      </w:r>
+      <w:proofErr w:type="gramEnd"/>
+      <w:r>
+        <w:t xml:space="preserve"> pull </w:t>
+      </w:r>
+      <w:r>
+        <w:t xml:space="preserve"> </w:t>
+      </w:r>
+      <w:r>
+        <w:rPr>
+          <w:color w:val="FF0000"/>
+        </w:rPr>
+        <w:t>( This will pull the changes if already repo clone is present in local system)</w:t>
+      </w:r>
+    </w:p>
+    <w:p>
+      <w:pPr>
+        <w:rPr>
+          <w:rFonts w:ascii="Lucida Console" w:hAnsi="Lucida Console" w:cs="Lucida Console"/>
+          <w:color w:val="FF0000"/>
+          <w:sz w:val="18"/>
+          <w:szCs w:val="18"/>
+        </w:rPr>
+      </w:pPr>
+      <w:proofErr w:type="gramStart"/>
+      <w:r>
+        <w:rPr>
+          <w:rFonts w:ascii="Lucida Console" w:hAnsi="Lucida Console" w:cs="Lucida Console"/>
+          <w:sz w:val="18"/>
+          <w:szCs w:val="18"/>
+        </w:rPr>
+        <w:t>git</w:t>
+      </w:r>
+      <w:proofErr w:type="gramEnd"/>
+      <w:r>
+        <w:rPr>
+          <w:rFonts w:ascii="Lucida Console" w:hAnsi="Lucida Console" w:cs="Lucida Console"/>
+          <w:sz w:val="18"/>
+          <w:szCs w:val="18"/>
+        </w:rPr>
+        <w:t xml:space="preserve"> annotate &lt;</w:t>
+      </w:r>
       <w:proofErr w:type="spellStart"/>
+      <w:r>
+        <w:rPr>
+          <w:rFonts w:ascii="Lucida Console" w:hAnsi="Lucida Console" w:cs="Lucida Console"/>
+          <w:sz w:val="18"/>
+          <w:szCs w:val="18"/>
+        </w:rPr>
+        <w:t>FileName</w:t>
+      </w:r>
+      <w:proofErr w:type="spellEnd"/>
+      <w:r>
+        <w:rPr>
+          <w:rFonts w:ascii="Lucida Console" w:hAnsi="Lucida Console" w:cs="Lucida Console"/>
+          <w:sz w:val="18"/>
+          <w:szCs w:val="18"/>
+        </w:rPr>
+        <w:t>&gt; (</w:t>
+      </w:r>
+      <w:r>
+        <w:rPr>
+          <w:rFonts w:ascii="Lucida Console" w:hAnsi="Lucida Console" w:cs="Lucida Console"/>
+          <w:color w:val="FF0000"/>
+          <w:sz w:val="18"/>
+          <w:szCs w:val="18"/>
+        </w:rPr>
+        <w:t>This will show the changes done on particular file in all the commits)</w:t>
+      </w:r>
+    </w:p>
+    <w:p>
+      <w:pPr>
+        <w:rPr>
+          <w:rFonts w:ascii="Lucida Console" w:hAnsi="Lucida Console" w:cs="Lucida Console"/>
+          <w:color w:val="FF0000"/>
+          <w:sz w:val="18"/>
+          <w:szCs w:val="18"/>
+        </w:rPr>
+      </w:pPr>
       <w:proofErr w:type="gramStart"/>
       <w:r>
+        <w:rPr>
+          <w:rFonts w:ascii="Lucida Console" w:hAnsi="Lucida Console" w:cs="Lucida Console"/>
+          <w:sz w:val="18"/>
+          <w:szCs w:val="18"/>
+        </w:rPr>
         <w:t>git</w:t>
       </w:r>
+      <w:proofErr w:type="gramEnd"/>
+      <w:r>
+        <w:rPr>
+          <w:rFonts w:ascii="Lucida Console" w:hAnsi="Lucida Console" w:cs="Lucida Console"/>
+          <w:sz w:val="18"/>
+          <w:szCs w:val="18"/>
+        </w:rPr>
+        <w:t xml:space="preserve"> show &lt;commit ID&gt;</w:t>
+      </w:r>
+      <w:r>
+        <w:rPr>
+          <w:rFonts w:ascii="Lucida Console" w:hAnsi="Lucida Console" w:cs="Lucida Console"/>
+          <w:sz w:val="18"/>
+          <w:szCs w:val="18"/>
+        </w:rPr>
+        <w:t xml:space="preserve"> </w:t>
+      </w:r>
+      <w:r>
+        <w:rPr>
+          <w:rFonts w:ascii="Lucida Console" w:hAnsi="Lucida Console" w:cs="Lucida Console"/>
+          <w:color w:val="FF0000"/>
+          <w:sz w:val="18"/>
+          <w:szCs w:val="18"/>
+        </w:rPr>
+        <w:t>(This will give you changes in given commit ID)</w:t>
+      </w:r>
+    </w:p>
+    <w:p>
+      <w:pPr>
+        <w:rPr>
+          <w:rFonts w:ascii="Lucida Console" w:hAnsi="Lucida Console" w:cs="Lucida Console"/>
+          <w:color w:val="FF0000"/>
+          <w:sz w:val="18"/>
+          <w:szCs w:val="18"/>
+        </w:rPr>
+      </w:pPr>
+      <w:r>
+        <w:rPr>
+          <w:rFonts w:ascii="Lucida Console" w:hAnsi="Lucida Console" w:cs="Lucida Console"/>
+          <w:sz w:val="18"/>
+          <w:szCs w:val="18"/>
+        </w:rPr>
+        <w:lastRenderedPageBreak/>
+        <w:t>git branch &lt;</w:t>
+      </w:r>
+      <w:proofErr w:type="spellStart"/>
+      <w:r>
+        <w:rPr>
+          <w:rFonts w:ascii="Lucida Console" w:hAnsi="Lucida Console" w:cs="Lucida Console"/>
+          <w:sz w:val="18"/>
+          <w:szCs w:val="18"/>
+        </w:rPr>
+        <w:t>BranchName</w:t>
+      </w:r>
       <w:proofErr w:type="spellEnd"/>
+      <w:r>
+        <w:rPr>
+          <w:rFonts w:ascii="Lucida Console" w:hAnsi="Lucida Console" w:cs="Lucida Console"/>
+          <w:sz w:val="18"/>
+          <w:szCs w:val="18"/>
+        </w:rPr>
+        <w:t xml:space="preserve">&gt; </w:t>
+      </w:r>
+      <w:r>
+        <w:rPr>
+          <w:rFonts w:ascii="Lucida Console" w:hAnsi="Lucida Console" w:cs="Lucida Console"/>
+          <w:color w:val="FF0000"/>
+          <w:sz w:val="18"/>
+          <w:szCs w:val="18"/>
+        </w:rPr>
+        <w:t>(It will create New Branch with given Name)</w:t>
+      </w:r>
+    </w:p>
+    <w:p>
+      <w:pPr>
+        <w:rPr>
+          <w:rFonts w:ascii="Lucida Console" w:hAnsi="Lucida Console" w:cs="Lucida Console"/>
+          <w:color w:val="FF0000"/>
+          <w:sz w:val="18"/>
+          <w:szCs w:val="18"/>
+        </w:rPr>
+      </w:pPr>
+      <w:r>
+        <w:rPr>
+          <w:rFonts w:ascii="Lucida Console" w:hAnsi="Lucida Console" w:cs="Lucida Console"/>
+          <w:sz w:val="18"/>
+          <w:szCs w:val="18"/>
+        </w:rPr>
+        <w:t xml:space="preserve">git checkout &lt;Commit ID&gt; </w:t>
+      </w:r>
+      <w:r>
+        <w:rPr>
+          <w:rFonts w:ascii="Lucida Console" w:hAnsi="Lucida Console" w:cs="Lucida Console"/>
+          <w:color w:val="FF0000"/>
+          <w:sz w:val="18"/>
+          <w:szCs w:val="18"/>
+        </w:rPr>
+        <w:t xml:space="preserve">(It will </w:t>
+      </w:r>
+      <w:r>
+        <w:rPr>
+          <w:rFonts w:ascii="Lucida Console" w:hAnsi="Lucida Console" w:cs="Lucida Console"/>
+          <w:color w:val="FF0000"/>
+          <w:sz w:val="18"/>
+          <w:szCs w:val="18"/>
+        </w:rPr>
+        <w:t>move to previous commit point for Main or Master)</w:t>
+      </w:r>
+    </w:p>
+    <w:p>
+      <w:pPr>
+        <w:rPr>
+          <w:rFonts w:ascii="Lucida Console" w:hAnsi="Lucida Console" w:cs="Lucida Console"/>
+          <w:color w:val="FF0000"/>
+          <w:sz w:val="18"/>
+          <w:szCs w:val="18"/>
+        </w:rPr>
+      </w:pPr>
+      <w:proofErr w:type="gramStart"/>
+      <w:r>
+        <w:rPr>
+          <w:rFonts w:ascii="Lucida Console" w:hAnsi="Lucida Console" w:cs="Lucida Console"/>
+          <w:sz w:val="18"/>
+          <w:szCs w:val="18"/>
+        </w:rPr>
+        <w:t>git</w:t>
+      </w:r>
       <w:proofErr w:type="gramEnd"/>
       <w:r>
-        <w:t xml:space="preserve"> push origin &lt;repo Master/main&gt; </w:t>
-      </w:r>
-      <w:r>
-        <w:rPr>
-          <w:color w:val="FF0000"/>
-        </w:rPr>
-        <w:t>(Push the change to Remote repo from Local origin)</w:t>
-      </w:r>
-    </w:p>
-    <w:p>
-      <w:pPr>
-        <w:rPr>
-          <w:color w:val="FF0000"/>
-        </w:rPr>
-      </w:pPr>
-      <w:proofErr w:type="spellStart"/>
+        <w:rPr>
+          <w:rFonts w:ascii="Lucida Console" w:hAnsi="Lucida Console" w:cs="Lucida Console"/>
+          <w:sz w:val="18"/>
+          <w:szCs w:val="18"/>
+        </w:rPr>
+        <w:t xml:space="preserve"> checkout &lt;Branch name&gt; </w:t>
+      </w:r>
+      <w:r>
+        <w:rPr>
+          <w:rFonts w:ascii="Lucida Console" w:hAnsi="Lucida Console" w:cs="Lucida Console"/>
+          <w:color w:val="FF0000"/>
+          <w:sz w:val="18"/>
+          <w:szCs w:val="18"/>
+        </w:rPr>
+        <w:t>(It will switch the default branch from Main to Given Branch)</w:t>
+      </w:r>
+    </w:p>
+    <w:p>
+      <w:pPr>
+        <w:rPr>
+          <w:rFonts w:ascii="Lucida Console" w:hAnsi="Lucida Console" w:cs="Lucida Console"/>
+          <w:sz w:val="18"/>
+          <w:szCs w:val="18"/>
+        </w:rPr>
+      </w:pPr>
       <w:proofErr w:type="gramStart"/>
       <w:r>
+        <w:rPr>
+          <w:rFonts w:ascii="Lucida Console" w:hAnsi="Lucida Console" w:cs="Lucida Console"/>
+          <w:sz w:val="18"/>
+          <w:szCs w:val="18"/>
+        </w:rPr>
         <w:t>git</w:t>
       </w:r>
-      <w:proofErr w:type="spellEnd"/>
       <w:proofErr w:type="gramEnd"/>
       <w:r>
-        <w:t xml:space="preserve"> push origin main:branch1 </w:t>
-      </w:r>
-      <w:r>
-        <w:rPr>
-          <w:color w:val="FF0000"/>
-        </w:rPr>
-        <w:t>(Push the changes to Remote repo sub branch from Local origin)</w:t>
-      </w:r>
-    </w:p>
-    <w:p>
-      <w:pPr>
-        <w:rPr>
-          <w:color w:val="FF0000"/>
-        </w:rPr>
-      </w:pPr>
-      <w:proofErr w:type="spellStart"/>
-      <w:proofErr w:type="gramStart"/>
-      <w:r>
-        <w:t>git</w:t>
-      </w:r>
-      <w:proofErr w:type="spellEnd"/>
-      <w:proofErr w:type="gramEnd"/>
-      <w:r>
-        <w:t xml:space="preserve"> pull </w:t>
-      </w:r>
-      <w:r>
+        <w:rPr>
+          <w:rFonts w:ascii="Lucida Console" w:hAnsi="Lucida Console" w:cs="Lucida Console"/>
+          <w:sz w:val="18"/>
+          <w:szCs w:val="18"/>
+        </w:rPr>
+        <w:t xml:space="preserve"> merge &lt;Branch to be merge&gt;</w:t>
+      </w:r>
+      <w:r>
+        <w:rPr>
+          <w:rFonts w:ascii="Lucida Console" w:hAnsi="Lucida Console" w:cs="Lucida Console"/>
+          <w:sz w:val="18"/>
+          <w:szCs w:val="18"/>
+        </w:rPr>
         <w:t xml:space="preserve"> </w:t>
       </w:r>
       <w:r>
         <w:rPr>
-          <w:color w:val="FF0000"/>
-        </w:rPr>
-        <w:t>( This will pull the changes if already repo clone is present in local system)</w:t>
-      </w:r>
-    </w:p>
-    <w:p>
-      <w:pPr>
-        <w:rPr>
-          <w:rFonts w:ascii="Lucida Console" w:hAnsi="Lucida Console" w:cs="Lucida Console"/>
-          <w:color w:val="FF0000"/>
-          <w:sz w:val="18"/>
-          <w:szCs w:val="18"/>
-        </w:rPr>
-      </w:pPr>
-      <w:proofErr w:type="spellStart"/>
-      <w:proofErr w:type="gramStart"/>
-      <w:r>
-        <w:rPr>
-          <w:rFonts w:ascii="Lucida Console" w:hAnsi="Lucida Console" w:cs="Lucida Console"/>
-          <w:sz w:val="18"/>
-          <w:szCs w:val="18"/>
-        </w:rPr>
-        <w:t>git</w:t>
-      </w:r>
-      <w:proofErr w:type="spellEnd"/>
-      <w:proofErr w:type="gramEnd"/>
-      <w:r>
-        <w:rPr>
-          <w:rFonts w:ascii="Lucida Console" w:hAnsi="Lucida Console" w:cs="Lucida Console"/>
-          <w:sz w:val="18"/>
-          <w:szCs w:val="18"/>
-        </w:rPr>
-        <w:t xml:space="preserve"> annotate &lt;</w:t>
-      </w:r>
-      <w:proofErr w:type="spellStart"/>
-      <w:r>
-        <w:rPr>
-          <w:rFonts w:ascii="Lucida Console" w:hAnsi="Lucida Console" w:cs="Lucida Console"/>
-          <w:sz w:val="18"/>
-          <w:szCs w:val="18"/>
-        </w:rPr>
-        <w:t>FileName</w:t>
-      </w:r>
-      <w:proofErr w:type="spellEnd"/>
-      <w:r>
-        <w:rPr>
-          <w:rFonts w:ascii="Lucida Console" w:hAnsi="Lucida Console" w:cs="Lucida Console"/>
-          <w:sz w:val="18"/>
-          <w:szCs w:val="18"/>
-        </w:rPr>
-        <w:t>&gt; (</w:t>
-      </w:r>
-      <w:r>
-        <w:rPr>
-          <w:rFonts w:ascii="Lucida Console" w:hAnsi="Lucida Console" w:cs="Lucida Console"/>
-          <w:color w:val="FF0000"/>
-          <w:sz w:val="18"/>
-          <w:szCs w:val="18"/>
-        </w:rPr>
-        <w:t>This will show the changes done on particular file in all the commits)</w:t>
-      </w:r>
-    </w:p>
-    <w:p>
-      <w:proofErr w:type="spellStart"/>
-      <w:proofErr w:type="gramStart"/>
-      <w:r>
-        <w:rPr>
-          <w:rFonts w:ascii="Lucida Console" w:hAnsi="Lucida Console" w:cs="Lucida Console"/>
-          <w:sz w:val="18"/>
-          <w:szCs w:val="18"/>
-        </w:rPr>
-        <w:t>git</w:t>
-      </w:r>
-      <w:proofErr w:type="spellEnd"/>
-      <w:proofErr w:type="gramEnd"/>
-      <w:r>
-        <w:rPr>
-          <w:rFonts w:ascii="Lucida Console" w:hAnsi="Lucida Console" w:cs="Lucida Console"/>
-          <w:sz w:val="18"/>
-          <w:szCs w:val="18"/>
-        </w:rPr>
-        <w:t xml:space="preserve"> show &lt;commit ID&gt;</w:t>
-      </w:r>
-      <w:r>
-        <w:rPr>
-          <w:rFonts w:ascii="Lucida Console" w:hAnsi="Lucida Console" w:cs="Lucida Console"/>
-          <w:sz w:val="18"/>
-          <w:szCs w:val="18"/>
-        </w:rPr>
-        <w:t xml:space="preserve"> </w:t>
-      </w:r>
-      <w:r>
-        <w:rPr>
-          <w:rFonts w:ascii="Lucida Console" w:hAnsi="Lucida Console" w:cs="Lucida Console"/>
-          <w:color w:val="FF0000"/>
-          <w:sz w:val="18"/>
-          <w:szCs w:val="18"/>
-        </w:rPr>
-        <w:t xml:space="preserve">(This will </w:t>
-      </w:r>
-      <w:bookmarkStart w:id="0" w:name="_GoBack"/>
-      <w:bookmarkEnd w:id="0"/>
-      <w:r>
-        <w:rPr>
-          <w:rFonts w:ascii="Lucida Console" w:hAnsi="Lucida Console" w:cs="Lucida Console"/>
-          <w:color w:val="FF0000"/>
-          <w:sz w:val="18"/>
-          <w:szCs w:val="18"/>
-        </w:rPr>
-        <w:t>give you changes in given commit ID)</w:t>
+          <w:rFonts w:ascii="Lucida Console" w:hAnsi="Lucida Console" w:cs="Lucida Console"/>
+          <w:color w:val="FF0000"/>
+          <w:sz w:val="18"/>
+          <w:szCs w:val="18"/>
+        </w:rPr>
+        <w:t>(This will add branch to current Branch )</w:t>
       </w:r>
     </w:p>
     <w:p>
@@ -641,21 +789,7 @@
         <w:rPr>
           <w:color w:val="FF0000"/>
         </w:rPr>
-        <w:t xml:space="preserve">Connecting </w:t>
-      </w:r>
-      <w:proofErr w:type="spellStart"/>
-      <w:r>
-        <w:rPr>
-          <w:color w:val="FF0000"/>
-        </w:rPr>
-        <w:t>Git</w:t>
-      </w:r>
-      <w:proofErr w:type="spellEnd"/>
-      <w:r>
-        <w:rPr>
-          <w:color w:val="FF0000"/>
-        </w:rPr>
-        <w:t xml:space="preserve"> hub using SSH key</w:t>
+        <w:t>Connecting Git hub using SSH key</w:t>
       </w:r>
     </w:p>
     <w:p>
@@ -776,15 +910,7 @@
       </w:r>
       <w:proofErr w:type="spellEnd"/>
       <w:r>
-        <w:t xml:space="preserve"> public key to </w:t>
-      </w:r>
-      <w:proofErr w:type="spellStart"/>
-      <w:r>
-        <w:t>git</w:t>
-      </w:r>
-      <w:proofErr w:type="spellEnd"/>
-      <w:r>
-        <w:t xml:space="preserve"> hub account at below path :</w:t>
+        <w:t xml:space="preserve"> public key to git hub account at below path :</w:t>
       </w:r>
     </w:p>
     <w:p>
@@ -844,21 +970,7 @@
         <w:rPr>
           <w:color w:val="FF0000"/>
         </w:rPr>
-        <w:t xml:space="preserve">Map Local repo with </w:t>
-      </w:r>
-      <w:proofErr w:type="spellStart"/>
-      <w:r>
-        <w:rPr>
-          <w:color w:val="FF0000"/>
-        </w:rPr>
-        <w:t>git</w:t>
-      </w:r>
-      <w:proofErr w:type="spellEnd"/>
-      <w:r>
-        <w:rPr>
-          <w:color w:val="FF0000"/>
-        </w:rPr>
-        <w:t xml:space="preserve"> hub or Remote Repo</w:t>
+        <w:t>Map Local repo with git hub or Remote Repo</w:t>
       </w:r>
     </w:p>
     <w:p>
@@ -884,15 +996,7 @@
         </w:numPr>
       </w:pPr>
       <w:r>
-        <w:t xml:space="preserve">Create Same Name Repo on </w:t>
-      </w:r>
-      <w:proofErr w:type="spellStart"/>
-      <w:r>
-        <w:t>Git</w:t>
-      </w:r>
-      <w:proofErr w:type="spellEnd"/>
-      <w:r>
-        <w:t xml:space="preserve"> hub</w:t>
+        <w:t>Create Same Name Repo on Git hub</w:t>
       </w:r>
     </w:p>
     <w:p>
@@ -936,7 +1040,6 @@
           <w:szCs w:val="21"/>
         </w:rPr>
       </w:pPr>
-      <w:proofErr w:type="spellStart"/>
       <w:proofErr w:type="gramStart"/>
       <w:r>
         <w:rPr>
@@ -947,7 +1050,6 @@
         </w:rPr>
         <w:t>git</w:t>
       </w:r>
-      <w:proofErr w:type="spellEnd"/>
       <w:proofErr w:type="gramEnd"/>
       <w:r>
         <w:rPr>
@@ -956,9 +1058,8 @@
           <w:sz w:val="21"/>
           <w:szCs w:val="21"/>
         </w:rPr>
-        <w:t xml:space="preserve"> remote add origin git@github.com:jayesh271184/</w:t>
-      </w:r>
-      <w:proofErr w:type="spellStart"/>
+        <w:t xml:space="preserve"> remote add origin </w:t>
+      </w:r>
       <w:r>
         <w:rPr>
           <w:rFonts w:ascii="Consolas" w:eastAsia="Times New Roman" w:hAnsi="Consolas" w:cs="Courier New"/>
@@ -966,7 +1067,17 @@
           <w:sz w:val="21"/>
           <w:szCs w:val="21"/>
         </w:rPr>
-        <w:t>gitrepo.git</w:t>
+        <w:t>git@github.com:jayesh271184/</w:t>
+      </w:r>
+      <w:proofErr w:type="spellStart"/>
+      <w:r>
+        <w:rPr>
+          <w:rFonts w:ascii="Consolas" w:eastAsia="Times New Roman" w:hAnsi="Consolas" w:cs="Courier New"/>
+          <w:color w:val="24292F"/>
+          <w:sz w:val="21"/>
+          <w:szCs w:val="21"/>
+        </w:rPr>
+        <w:t>Demo.git</w:t>
       </w:r>
       <w:proofErr w:type="spellEnd"/>
     </w:p>
@@ -999,7 +1110,6 @@
           <w:szCs w:val="21"/>
         </w:rPr>
       </w:pPr>
-      <w:proofErr w:type="spellStart"/>
       <w:proofErr w:type="gramStart"/>
       <w:r>
         <w:rPr>
@@ -1010,7 +1120,6 @@
         </w:rPr>
         <w:t>git</w:t>
       </w:r>
-      <w:proofErr w:type="spellEnd"/>
       <w:proofErr w:type="gramEnd"/>
       <w:r>
         <w:rPr>
@@ -1051,7 +1160,7 @@
           <w:szCs w:val="21"/>
         </w:rPr>
       </w:pPr>
-      <w:proofErr w:type="spellStart"/>
+      <w:proofErr w:type="gramStart"/>
       <w:r>
         <w:rPr>
           <w:rFonts w:ascii="Consolas" w:eastAsia="Times New Roman" w:hAnsi="Consolas" w:cs="Courier New"/>
@@ -1061,7 +1170,7 @@
         </w:rPr>
         <w:t>git</w:t>
       </w:r>
-      <w:proofErr w:type="spellEnd"/>
+      <w:proofErr w:type="gramEnd"/>
       <w:r>
         <w:rPr>
           <w:rFonts w:ascii="Consolas" w:eastAsia="Times New Roman" w:hAnsi="Consolas" w:cs="Courier New"/>
@@ -1072,10 +1181,360 @@
         <w:t xml:space="preserve"> push -u origin main</w:t>
       </w:r>
     </w:p>
-    <w:p>
-      <w:pPr>
-        <w:pStyle w:val="ListParagraph"/>
-      </w:pPr>
+    <w:p/>
+    <w:p>
+      <w:r>
+        <w:rPr>
+          <w:noProof/>
+        </w:rPr>
+        <w:drawing>
+          <wp:inline distT="0" distB="0" distL="0" distR="0" wp14:anchorId="7FB7E253" wp14:editId="495D10FA">
+            <wp:extent cx="2687787" cy="1528823"/>
+            <wp:effectExtent l="0" t="0" r="0" b="0"/>
+            <wp:docPr id="9" name="Picture 9"/>
+            <wp:cNvGraphicFramePr>
+              <a:graphicFrameLocks xmlns:a="http://schemas.openxmlformats.org/drawingml/2006/main" noChangeAspect="1"/>
+            </wp:cNvGraphicFramePr>
+            <a:graphic xmlns:a="http://schemas.openxmlformats.org/drawingml/2006/main">
+              <a:graphicData uri="http://schemas.openxmlformats.org/drawingml/2006/picture">
+                <pic:pic xmlns:pic="http://schemas.openxmlformats.org/drawingml/2006/picture">
+                  <pic:nvPicPr>
+                    <pic:cNvPr id="1" name=""/>
+                    <pic:cNvPicPr/>
+                  </pic:nvPicPr>
+                  <pic:blipFill>
+                    <a:blip r:embed="rId14"/>
+                    <a:stretch>
+                      <a:fillRect/>
+                    </a:stretch>
+                  </pic:blipFill>
+                  <pic:spPr>
+                    <a:xfrm>
+                      <a:off x="0" y="0"/>
+                      <a:ext cx="2737651" cy="1557186"/>
+                    </a:xfrm>
+                    <a:prstGeom prst="rect">
+                      <a:avLst/>
+                    </a:prstGeom>
+                  </pic:spPr>
+                </pic:pic>
+              </a:graphicData>
+            </a:graphic>
+          </wp:inline>
+        </w:drawing>
+      </w:r>
+    </w:p>
+    <w:p>
+      <w:r>
+        <w:rPr>
+          <w:noProof/>
+        </w:rPr>
+        <w:lastRenderedPageBreak/>
+        <w:drawing>
+          <wp:inline distT="0" distB="0" distL="0" distR="0" wp14:anchorId="494EFF53" wp14:editId="19E6262F">
+            <wp:extent cx="2457229" cy="1431021"/>
+            <wp:effectExtent l="0" t="0" r="635" b="0"/>
+            <wp:docPr id="10" name="Picture 10"/>
+            <wp:cNvGraphicFramePr>
+              <a:graphicFrameLocks xmlns:a="http://schemas.openxmlformats.org/drawingml/2006/main" noChangeAspect="1"/>
+            </wp:cNvGraphicFramePr>
+            <a:graphic xmlns:a="http://schemas.openxmlformats.org/drawingml/2006/main">
+              <a:graphicData uri="http://schemas.openxmlformats.org/drawingml/2006/picture">
+                <pic:pic xmlns:pic="http://schemas.openxmlformats.org/drawingml/2006/picture">
+                  <pic:nvPicPr>
+                    <pic:cNvPr id="1" name=""/>
+                    <pic:cNvPicPr/>
+                  </pic:nvPicPr>
+                  <pic:blipFill>
+                    <a:blip r:embed="rId15"/>
+                    <a:stretch>
+                      <a:fillRect/>
+                    </a:stretch>
+                  </pic:blipFill>
+                  <pic:spPr>
+                    <a:xfrm>
+                      <a:off x="0" y="0"/>
+                      <a:ext cx="2528162" cy="1472331"/>
+                    </a:xfrm>
+                    <a:prstGeom prst="rect">
+                      <a:avLst/>
+                    </a:prstGeom>
+                  </pic:spPr>
+                </pic:pic>
+              </a:graphicData>
+            </a:graphic>
+          </wp:inline>
+        </w:drawing>
+      </w:r>
+    </w:p>
+    <w:p>
+      <w:r>
+        <w:rPr>
+          <w:noProof/>
+        </w:rPr>
+        <w:drawing>
+          <wp:inline distT="0" distB="0" distL="0" distR="0" wp14:anchorId="4C3F770F" wp14:editId="3653CA2C">
+            <wp:extent cx="2846353" cy="1546640"/>
+            <wp:effectExtent l="0" t="0" r="0" b="0"/>
+            <wp:docPr id="11" name="Picture 11"/>
+            <wp:cNvGraphicFramePr>
+              <a:graphicFrameLocks xmlns:a="http://schemas.openxmlformats.org/drawingml/2006/main" noChangeAspect="1"/>
+            </wp:cNvGraphicFramePr>
+            <a:graphic xmlns:a="http://schemas.openxmlformats.org/drawingml/2006/main">
+              <a:graphicData uri="http://schemas.openxmlformats.org/drawingml/2006/picture">
+                <pic:pic xmlns:pic="http://schemas.openxmlformats.org/drawingml/2006/picture">
+                  <pic:nvPicPr>
+                    <pic:cNvPr id="1" name=""/>
+                    <pic:cNvPicPr/>
+                  </pic:nvPicPr>
+                  <pic:blipFill>
+                    <a:blip r:embed="rId16"/>
+                    <a:stretch>
+                      <a:fillRect/>
+                    </a:stretch>
+                  </pic:blipFill>
+                  <pic:spPr>
+                    <a:xfrm>
+                      <a:off x="0" y="0"/>
+                      <a:ext cx="2876856" cy="1563214"/>
+                    </a:xfrm>
+                    <a:prstGeom prst="rect">
+                      <a:avLst/>
+                    </a:prstGeom>
+                  </pic:spPr>
+                </pic:pic>
+              </a:graphicData>
+            </a:graphic>
+          </wp:inline>
+        </w:drawing>
+      </w:r>
+    </w:p>
+    <w:p>
+      <w:proofErr w:type="gramStart"/>
+      <w:r>
+        <w:t>git</w:t>
+      </w:r>
+      <w:proofErr w:type="gramEnd"/>
+      <w:r>
+        <w:t xml:space="preserve"> restore &lt;filename&gt;</w:t>
+      </w:r>
+    </w:p>
+    <w:p>
+      <w:pPr>
+        <w:rPr>
+          <w:color w:val="FF0000"/>
+        </w:rPr>
+      </w:pPr>
+      <w:proofErr w:type="gramStart"/>
+      <w:r>
+        <w:t>git</w:t>
+      </w:r>
+      <w:proofErr w:type="gramEnd"/>
+      <w:r>
+        <w:t xml:space="preserve"> checkout -- &lt;filename&gt; </w:t>
+      </w:r>
+      <w:r>
+        <w:rPr>
+          <w:color w:val="FF0000"/>
+        </w:rPr>
+        <w:t>(This will help to restore file in working area)</w:t>
+      </w:r>
+    </w:p>
+    <w:p>
+      <w:pPr>
+        <w:rPr>
+          <w:color w:val="FF0000"/>
+        </w:rPr>
+      </w:pPr>
+      <w:proofErr w:type="gramStart"/>
+      <w:r>
+        <w:rPr>
+          <w:color w:val="000000" w:themeColor="text1"/>
+        </w:rPr>
+        <w:t>git</w:t>
+      </w:r>
+      <w:proofErr w:type="gramEnd"/>
+      <w:r>
+        <w:rPr>
+          <w:color w:val="000000" w:themeColor="text1"/>
+        </w:rPr>
+        <w:t xml:space="preserve"> restore -- staged &lt;Filename&gt;</w:t>
+      </w:r>
+      <w:r>
+        <w:rPr>
+          <w:color w:val="FF0000"/>
+        </w:rPr>
+        <w:t xml:space="preserve"> (This will help to restored file in Staging Area or index </w:t>
+      </w:r>
+      <w:proofErr w:type="spellStart"/>
+      <w:r>
+        <w:rPr>
+          <w:color w:val="FF0000"/>
+        </w:rPr>
+        <w:t>dir</w:t>
+      </w:r>
+      <w:proofErr w:type="spellEnd"/>
+      <w:r>
+        <w:rPr>
+          <w:color w:val="FF0000"/>
+        </w:rPr>
+        <w:t>)</w:t>
+      </w:r>
+    </w:p>
+    <w:p>
+      <w:pPr>
+        <w:rPr>
+          <w:color w:val="FF0000"/>
+        </w:rPr>
+      </w:pPr>
+      <w:proofErr w:type="gramStart"/>
+      <w:r>
+        <w:rPr>
+          <w:color w:val="000000" w:themeColor="text1"/>
+        </w:rPr>
+        <w:t>git</w:t>
+      </w:r>
+      <w:proofErr w:type="gramEnd"/>
+      <w:r>
+        <w:rPr>
+          <w:color w:val="000000" w:themeColor="text1"/>
+        </w:rPr>
+        <w:t xml:space="preserve"> reset HEAD</w:t>
+      </w:r>
+      <w:r>
+        <w:rPr>
+          <w:color w:val="000000" w:themeColor="text1"/>
+        </w:rPr>
+        <w:t>^1</w:t>
+      </w:r>
+      <w:r>
+        <w:rPr>
+          <w:color w:val="FF0000"/>
+        </w:rPr>
+        <w:t xml:space="preserve"> (it will reset to Local Repo with last Commit ID)</w:t>
+      </w:r>
+    </w:p>
+    <w:p>
+      <w:pPr>
+        <w:rPr>
+          <w:color w:val="FF0000"/>
+        </w:rPr>
+      </w:pPr>
+      <w:proofErr w:type="gramStart"/>
+      <w:r>
+        <w:rPr>
+          <w:color w:val="000000" w:themeColor="text1"/>
+        </w:rPr>
+        <w:t>vi</w:t>
+      </w:r>
+      <w:proofErr w:type="gramEnd"/>
+      <w:r>
+        <w:rPr>
+          <w:color w:val="000000" w:themeColor="text1"/>
+        </w:rPr>
+        <w:t xml:space="preserve"> .</w:t>
+      </w:r>
+      <w:proofErr w:type="spellStart"/>
+      <w:r>
+        <w:rPr>
+          <w:color w:val="000000" w:themeColor="text1"/>
+        </w:rPr>
+        <w:t>gitignore</w:t>
+      </w:r>
+      <w:proofErr w:type="spellEnd"/>
+      <w:r>
+        <w:rPr>
+          <w:color w:val="FF0000"/>
+        </w:rPr>
+        <w:t xml:space="preserve"> (This file will used to ignore the file which don’t want to add in repository)</w:t>
+      </w:r>
+    </w:p>
+    <w:p>
+      <w:r>
+        <w:rPr>
+          <w:noProof/>
+        </w:rPr>
+        <w:drawing>
+          <wp:inline distT="0" distB="0" distL="0" distR="0" wp14:anchorId="05142339" wp14:editId="5A395A29">
+            <wp:extent cx="2616583" cy="1464839"/>
+            <wp:effectExtent l="0" t="0" r="0" b="2540"/>
+            <wp:docPr id="12" name="Picture 12"/>
+            <wp:cNvGraphicFramePr>
+              <a:graphicFrameLocks xmlns:a="http://schemas.openxmlformats.org/drawingml/2006/main" noChangeAspect="1"/>
+            </wp:cNvGraphicFramePr>
+            <a:graphic xmlns:a="http://schemas.openxmlformats.org/drawingml/2006/main">
+              <a:graphicData uri="http://schemas.openxmlformats.org/drawingml/2006/picture">
+                <pic:pic xmlns:pic="http://schemas.openxmlformats.org/drawingml/2006/picture">
+                  <pic:nvPicPr>
+                    <pic:cNvPr id="1" name=""/>
+                    <pic:cNvPicPr/>
+                  </pic:nvPicPr>
+                  <pic:blipFill>
+                    <a:blip r:embed="rId17"/>
+                    <a:stretch>
+                      <a:fillRect/>
+                    </a:stretch>
+                  </pic:blipFill>
+                  <pic:spPr>
+                    <a:xfrm>
+                      <a:off x="0" y="0"/>
+                      <a:ext cx="2639634" cy="1477744"/>
+                    </a:xfrm>
+                    <a:prstGeom prst="rect">
+                      <a:avLst/>
+                    </a:prstGeom>
+                  </pic:spPr>
+                </pic:pic>
+              </a:graphicData>
+            </a:graphic>
+          </wp:inline>
+        </w:drawing>
+      </w:r>
+    </w:p>
+    <w:p/>
+    <w:p>
+      <w:bookmarkStart w:id="0" w:name="_GoBack"/>
+      <w:r>
+        <w:rPr>
+          <w:noProof/>
+        </w:rPr>
+        <w:drawing>
+          <wp:inline distT="0" distB="0" distL="0" distR="0" wp14:anchorId="6350F37F" wp14:editId="24EFC521">
+            <wp:extent cx="2857522" cy="1437309"/>
+            <wp:effectExtent l="0" t="0" r="0" b="0"/>
+            <wp:docPr id="13" name="Picture 13"/>
+            <wp:cNvGraphicFramePr>
+              <a:graphicFrameLocks xmlns:a="http://schemas.openxmlformats.org/drawingml/2006/main" noChangeAspect="1"/>
+            </wp:cNvGraphicFramePr>
+            <a:graphic xmlns:a="http://schemas.openxmlformats.org/drawingml/2006/main">
+              <a:graphicData uri="http://schemas.openxmlformats.org/drawingml/2006/picture">
+                <pic:pic xmlns:pic="http://schemas.openxmlformats.org/drawingml/2006/picture">
+                  <pic:nvPicPr>
+                    <pic:cNvPr id="1" name=""/>
+                    <pic:cNvPicPr/>
+                  </pic:nvPicPr>
+                  <pic:blipFill>
+                    <a:blip r:embed="rId18"/>
+                    <a:stretch>
+                      <a:fillRect/>
+                    </a:stretch>
+                  </pic:blipFill>
+                  <pic:spPr>
+                    <a:xfrm>
+                      <a:off x="0" y="0"/>
+                      <a:ext cx="2893304" cy="1455307"/>
+                    </a:xfrm>
+                    <a:prstGeom prst="rect">
+                      <a:avLst/>
+                    </a:prstGeom>
+                  </pic:spPr>
+                </pic:pic>
+              </a:graphicData>
+            </a:graphic>
+          </wp:inline>
+        </w:drawing>
+      </w:r>
+      <w:bookmarkEnd w:id="0"/>
     </w:p>
     <w:sectPr>
       <w:pgSz w:w="12240" w:h="15840"/>

</xml_diff>